<commit_message>
Images Added in statement
</commit_message>
<xml_diff>
--- a/docs/Enunciado del Proyecto.docx
+++ b/docs/Enunciado del Proyecto.docx
@@ -201,6 +201,76 @@
         <w:jc w:val="both"/>
         <w:rPr>
           <w:rFonts w:asciiTheme="majorHAnsi" w:hAnsiTheme="majorHAnsi" w:cstheme="majorHAnsi"/>
+        </w:rPr>
+      </w:pPr>
+      <w:r>
+        <w:rPr>
+          <w:noProof/>
+        </w:rPr>
+        <w:drawing>
+          <wp:anchor distT="0" distB="0" distL="114300" distR="114300" simplePos="0" relativeHeight="251658240" behindDoc="1" locked="0" layoutInCell="1" allowOverlap="1" wp14:anchorId="32913BE6" wp14:editId="60A4D4A3">
+            <wp:simplePos x="0" y="0"/>
+            <wp:positionH relativeFrom="column">
+              <wp:posOffset>-1905</wp:posOffset>
+            </wp:positionH>
+            <wp:positionV relativeFrom="paragraph">
+              <wp:posOffset>1270</wp:posOffset>
+            </wp:positionV>
+            <wp:extent cx="2768600" cy="1819910"/>
+            <wp:effectExtent l="0" t="0" r="0" b="8890"/>
+            <wp:wrapTight wrapText="bothSides">
+              <wp:wrapPolygon edited="0">
+                <wp:start x="0" y="0"/>
+                <wp:lineTo x="0" y="21479"/>
+                <wp:lineTo x="21402" y="21479"/>
+                <wp:lineTo x="21402" y="0"/>
+                <wp:lineTo x="0" y="0"/>
+              </wp:wrapPolygon>
+            </wp:wrapTight>
+            <wp:docPr id="2" name="Imagen 2"/>
+            <wp:cNvGraphicFramePr>
+              <a:graphicFrameLocks xmlns:a="http://schemas.openxmlformats.org/drawingml/2006/main" noChangeAspect="1"/>
+            </wp:cNvGraphicFramePr>
+            <a:graphic xmlns:a="http://schemas.openxmlformats.org/drawingml/2006/main">
+              <a:graphicData uri="http://schemas.openxmlformats.org/drawingml/2006/picture">
+                <pic:pic xmlns:pic="http://schemas.openxmlformats.org/drawingml/2006/picture">
+                  <pic:nvPicPr>
+                    <pic:cNvPr id="1" name=""/>
+                    <pic:cNvPicPr/>
+                  </pic:nvPicPr>
+                  <pic:blipFill>
+                    <a:blip r:embed="rId6">
+                      <a:extLst>
+                        <a:ext uri="{28A0092B-C50C-407E-A947-70E740481C1C}">
+                          <a14:useLocalDpi xmlns:a14="http://schemas.microsoft.com/office/drawing/2010/main" val="0"/>
+                        </a:ext>
+                      </a:extLst>
+                    </a:blip>
+                    <a:stretch>
+                      <a:fillRect/>
+                    </a:stretch>
+                  </pic:blipFill>
+                  <pic:spPr>
+                    <a:xfrm>
+                      <a:off x="0" y="0"/>
+                      <a:ext cx="2768600" cy="1819910"/>
+                    </a:xfrm>
+                    <a:prstGeom prst="rect">
+                      <a:avLst/>
+                    </a:prstGeom>
+                  </pic:spPr>
+                </pic:pic>
+              </a:graphicData>
+            </a:graphic>
+          </wp:anchor>
+        </w:drawing>
+      </w:r>
+    </w:p>
+    <w:p>
+      <w:pPr>
+        <w:jc w:val="both"/>
+        <w:rPr>
+          <w:rFonts w:asciiTheme="majorHAnsi" w:hAnsiTheme="majorHAnsi" w:cstheme="majorHAnsi"/>
           <w:b/>
           <w:bCs/>
           <w:i/>
@@ -243,6 +313,76 @@
         <w:jc w:val="both"/>
         <w:rPr>
           <w:rFonts w:asciiTheme="majorHAnsi" w:hAnsiTheme="majorHAnsi" w:cstheme="majorHAnsi"/>
+        </w:rPr>
+      </w:pPr>
+    </w:p>
+    <w:p>
+      <w:pPr>
+        <w:jc w:val="both"/>
+        <w:rPr>
+          <w:rFonts w:asciiTheme="majorHAnsi" w:hAnsiTheme="majorHAnsi" w:cstheme="majorHAnsi"/>
+        </w:rPr>
+      </w:pPr>
+      <w:r>
+        <w:rPr>
+          <w:noProof/>
+        </w:rPr>
+        <w:drawing>
+          <wp:anchor distT="0" distB="0" distL="114300" distR="114300" simplePos="0" relativeHeight="251659264" behindDoc="1" locked="0" layoutInCell="1" allowOverlap="1" wp14:anchorId="488E16E7" wp14:editId="70073ACF">
+            <wp:simplePos x="0" y="0"/>
+            <wp:positionH relativeFrom="column">
+              <wp:posOffset>-1905</wp:posOffset>
+            </wp:positionH>
+            <wp:positionV relativeFrom="paragraph">
+              <wp:posOffset>2540</wp:posOffset>
+            </wp:positionV>
+            <wp:extent cx="2773045" cy="1828800"/>
+            <wp:effectExtent l="0" t="0" r="8255" b="0"/>
+            <wp:wrapSquare wrapText="bothSides"/>
+            <wp:docPr id="3" name="Imagen 3"/>
+            <wp:cNvGraphicFramePr>
+              <a:graphicFrameLocks xmlns:a="http://schemas.openxmlformats.org/drawingml/2006/main" noChangeAspect="1"/>
+            </wp:cNvGraphicFramePr>
+            <a:graphic xmlns:a="http://schemas.openxmlformats.org/drawingml/2006/main">
+              <a:graphicData uri="http://schemas.openxmlformats.org/drawingml/2006/picture">
+                <pic:pic xmlns:pic="http://schemas.openxmlformats.org/drawingml/2006/picture">
+                  <pic:nvPicPr>
+                    <pic:cNvPr id="1" name=""/>
+                    <pic:cNvPicPr/>
+                  </pic:nvPicPr>
+                  <pic:blipFill>
+                    <a:blip r:embed="rId7">
+                      <a:extLst>
+                        <a:ext uri="{28A0092B-C50C-407E-A947-70E740481C1C}">
+                          <a14:useLocalDpi xmlns:a14="http://schemas.microsoft.com/office/drawing/2010/main" val="0"/>
+                        </a:ext>
+                      </a:extLst>
+                    </a:blip>
+                    <a:stretch>
+                      <a:fillRect/>
+                    </a:stretch>
+                  </pic:blipFill>
+                  <pic:spPr>
+                    <a:xfrm>
+                      <a:off x="0" y="0"/>
+                      <a:ext cx="2773045" cy="1828800"/>
+                    </a:xfrm>
+                    <a:prstGeom prst="rect">
+                      <a:avLst/>
+                    </a:prstGeom>
+                  </pic:spPr>
+                </pic:pic>
+              </a:graphicData>
+            </a:graphic>
+          </wp:anchor>
+        </w:drawing>
+      </w:r>
+    </w:p>
+    <w:p>
+      <w:pPr>
+        <w:jc w:val="both"/>
+        <w:rPr>
+          <w:rFonts w:asciiTheme="majorHAnsi" w:hAnsiTheme="majorHAnsi" w:cstheme="majorHAnsi"/>
           <w:b/>
           <w:bCs/>
           <w:i/>
@@ -281,6 +421,14 @@
           <w:rFonts w:asciiTheme="majorHAnsi" w:hAnsiTheme="majorHAnsi" w:cstheme="majorHAnsi"/>
         </w:rPr>
       </w:pPr>
+    </w:p>
+    <w:p>
+      <w:pPr>
+        <w:jc w:val="both"/>
+        <w:rPr>
+          <w:rFonts w:asciiTheme="majorHAnsi" w:hAnsiTheme="majorHAnsi" w:cstheme="majorHAnsi"/>
+        </w:rPr>
+      </w:pPr>
       <w:r>
         <w:rPr>
           <w:rFonts w:asciiTheme="majorHAnsi" w:hAnsiTheme="majorHAnsi" w:cstheme="majorHAnsi"/>
@@ -299,7 +447,20 @@
         <w:rPr>
           <w:rFonts w:asciiTheme="majorHAnsi" w:hAnsiTheme="majorHAnsi" w:cstheme="majorHAnsi"/>
         </w:rPr>
-        <w:t xml:space="preserve">La interfaz gráfica deberá mostrar una lista con el nombre de las estaciones (existentes o agregadas por el usuario en el sistema), las cuales el sistema tuvo en cuenta al momento de buscar la mejor ruta posible. </w:t>
+        <w:lastRenderedPageBreak/>
+        <w:t xml:space="preserve">La interfaz gráfica deberá mostrar una lista con el nombre de las estaciones (existentes o agregadas por el usuario en el sistema), las cuales </w:t>
+      </w:r>
+      <w:r>
+        <w:rPr>
+          <w:rFonts w:asciiTheme="majorHAnsi" w:hAnsiTheme="majorHAnsi" w:cstheme="majorHAnsi"/>
+        </w:rPr>
+        <w:t>se tuvieron</w:t>
+      </w:r>
+      <w:r>
+        <w:rPr>
+          <w:rFonts w:asciiTheme="majorHAnsi" w:hAnsiTheme="majorHAnsi" w:cstheme="majorHAnsi"/>
+        </w:rPr>
+        <w:t xml:space="preserve"> en cuenta al momento de buscar la mejor ruta posible. </w:t>
       </w:r>
     </w:p>
     <w:p>
@@ -313,7 +474,19 @@
         <w:rPr>
           <w:rFonts w:asciiTheme="majorHAnsi" w:hAnsiTheme="majorHAnsi" w:cstheme="majorHAnsi"/>
         </w:rPr>
-        <w:t xml:space="preserve">Deberá tener en cuenta, </w:t>
+        <w:t>Deberá tener en cuenta,</w:t>
+      </w:r>
+      <w:r>
+        <w:rPr>
+          <w:rFonts w:asciiTheme="majorHAnsi" w:hAnsiTheme="majorHAnsi" w:cstheme="majorHAnsi"/>
+        </w:rPr>
+        <w:t>+</w:t>
+      </w:r>
+      <w:r>
+        <w:rPr>
+          <w:rFonts w:asciiTheme="majorHAnsi" w:hAnsiTheme="majorHAnsi" w:cstheme="majorHAnsi"/>
+        </w:rPr>
+        <w:t xml:space="preserve"> </w:t>
       </w:r>
       <w:r>
         <w:rPr>
@@ -349,8 +522,8 @@
       </w:r>
     </w:p>
     <w:sectPr>
-      <w:headerReference w:type="default" r:id="rId6"/>
-      <w:footerReference w:type="default" r:id="rId7"/>
+      <w:headerReference w:type="default" r:id="rId8"/>
+      <w:footerReference w:type="default" r:id="rId9"/>
       <w:pgSz w:w="12240" w:h="15840"/>
       <w:pgMar w:top="1417" w:right="1701" w:bottom="1417" w:left="1701" w:header="567" w:footer="567" w:gutter="0"/>
       <w:cols w:space="708"/>

</xml_diff>

<commit_message>
A few Changes on Statement
</commit_message>
<xml_diff>
--- a/docs/Enunciado del Proyecto.docx
+++ b/docs/Enunciado del Proyecto.docx
@@ -95,7 +95,25 @@
           <w:i/>
           <w:iCs/>
         </w:rPr>
-        <w:t>M</w:t>
+        <w:t>METROCALI S.A</w:t>
+      </w:r>
+      <w:r>
+        <w:rPr>
+          <w:rFonts w:asciiTheme="majorHAnsi" w:hAnsiTheme="majorHAnsi" w:cstheme="majorHAnsi"/>
+        </w:rPr>
+        <w:t xml:space="preserve"> para realizar un prototipo de un nuevo proyecto</w:t>
+      </w:r>
+      <w:r>
+        <w:rPr>
+          <w:rFonts w:asciiTheme="majorHAnsi" w:hAnsiTheme="majorHAnsi" w:cstheme="majorHAnsi"/>
+        </w:rPr>
+        <w:t xml:space="preserve"> para</w:t>
+      </w:r>
+      <w:r>
+        <w:rPr>
+          <w:rFonts w:asciiTheme="majorHAnsi" w:hAnsiTheme="majorHAnsi" w:cstheme="majorHAnsi"/>
+        </w:rPr>
+        <w:t xml:space="preserve"> </w:t>
       </w:r>
       <w:r>
         <w:rPr>
@@ -105,13 +123,29 @@
           <w:i/>
           <w:iCs/>
         </w:rPr>
+        <w:t>M</w:t>
+      </w:r>
+      <w:r>
+        <w:rPr>
+          <w:rFonts w:asciiTheme="majorHAnsi" w:hAnsiTheme="majorHAnsi" w:cstheme="majorHAnsi"/>
+          <w:b/>
+          <w:bCs/>
+          <w:i/>
+          <w:iCs/>
+        </w:rPr>
         <w:t>asivo de Integrado de Occidente MIO</w:t>
       </w:r>
       <w:r>
         <w:rPr>
           <w:rFonts w:asciiTheme="majorHAnsi" w:hAnsiTheme="majorHAnsi" w:cstheme="majorHAnsi"/>
         </w:rPr>
-        <w:t xml:space="preserve">¸ para realizar un prototipo de un nuevo proyecto que busca </w:t>
+        <w:t xml:space="preserve"> , </w:t>
+      </w:r>
+      <w:r>
+        <w:rPr>
+          <w:rFonts w:asciiTheme="majorHAnsi" w:hAnsiTheme="majorHAnsi" w:cstheme="majorHAnsi"/>
+        </w:rPr>
+        <w:t xml:space="preserve">que busca </w:t>
       </w:r>
       <w:r>
         <w:rPr>
@@ -175,25 +209,19 @@
         <w:rPr>
           <w:rFonts w:asciiTheme="majorHAnsi" w:hAnsiTheme="majorHAnsi" w:cstheme="majorHAnsi"/>
         </w:rPr>
-        <w:t>dos estaciones, como también permitir agregar</w:t>
-      </w:r>
-      <w:r>
-        <w:rPr>
-          <w:rFonts w:asciiTheme="majorHAnsi" w:hAnsiTheme="majorHAnsi" w:cstheme="majorHAnsi"/>
-        </w:rPr>
-        <w:t xml:space="preserve"> o eliminar</w:t>
-      </w:r>
-      <w:r>
-        <w:rPr>
-          <w:rFonts w:asciiTheme="majorHAnsi" w:hAnsiTheme="majorHAnsi" w:cstheme="majorHAnsi"/>
-        </w:rPr>
-        <w:t xml:space="preserve"> estaciones </w:t>
-      </w:r>
-      <w:r>
-        <w:rPr>
-          <w:rFonts w:asciiTheme="majorHAnsi" w:hAnsiTheme="majorHAnsi" w:cstheme="majorHAnsi"/>
-        </w:rPr>
-        <w:t xml:space="preserve">cuando se requiera. </w:t>
+        <w:t>dos estaciones, como también</w:t>
+      </w:r>
+      <w:r>
+        <w:rPr>
+          <w:rFonts w:asciiTheme="majorHAnsi" w:hAnsiTheme="majorHAnsi" w:cstheme="majorHAnsi"/>
+        </w:rPr>
+        <w:t>, debe contar con tres operaciones principales, agregar, eliminar y buscar</w:t>
+      </w:r>
+      <w:r>
+        <w:rPr>
+          <w:rFonts w:asciiTheme="majorHAnsi" w:hAnsiTheme="majorHAnsi" w:cstheme="majorHAnsi"/>
+        </w:rPr>
+        <w:t xml:space="preserve">. </w:t>
       </w:r>
     </w:p>
     <w:p>
@@ -411,8 +439,70 @@
         <w:rPr>
           <w:rFonts w:asciiTheme="majorHAnsi" w:hAnsiTheme="majorHAnsi" w:cstheme="majorHAnsi"/>
         </w:rPr>
-        <w:t>También el programa debe permitir eliminar una estación/terminal del sistema simulando que ya no será tenida en cuenta en la línea del sistema integrado de transporte en la ciudad. Debe permitir eliminar una estación o terminal del sistema sin afectar la conexión entre todas las pertenecientes a la línea de transporte.</w:t>
-      </w:r>
+        <w:t>E</w:t>
+      </w:r>
+      <w:r>
+        <w:rPr>
+          <w:rFonts w:asciiTheme="majorHAnsi" w:hAnsiTheme="majorHAnsi" w:cstheme="majorHAnsi"/>
+        </w:rPr>
+        <w:t>l programa</w:t>
+      </w:r>
+      <w:r>
+        <w:rPr>
+          <w:rFonts w:asciiTheme="majorHAnsi" w:hAnsiTheme="majorHAnsi" w:cstheme="majorHAnsi"/>
+        </w:rPr>
+        <w:t xml:space="preserve"> </w:t>
+      </w:r>
+      <w:r>
+        <w:rPr>
+          <w:rFonts w:asciiTheme="majorHAnsi" w:hAnsiTheme="majorHAnsi" w:cstheme="majorHAnsi"/>
+        </w:rPr>
+        <w:t>debe permitir eliminar una estación/terminal del sistema simulando que ya no será tenida en cuenta en la línea del sistema integrado de transporte en la ciudad. Debe permitir eliminar una estación o terminal del sistema sin afectar la conexión entre todas las pertenecientes a la línea de transporte.</w:t>
+      </w:r>
+    </w:p>
+    <w:p>
+      <w:pPr>
+        <w:jc w:val="both"/>
+        <w:rPr>
+          <w:rFonts w:asciiTheme="majorHAnsi" w:hAnsiTheme="majorHAnsi" w:cstheme="majorHAnsi"/>
+          <w:b/>
+          <w:bCs/>
+          <w:i/>
+          <w:iCs/>
+        </w:rPr>
+      </w:pPr>
+      <w:r>
+        <w:rPr>
+          <w:rFonts w:asciiTheme="majorHAnsi" w:hAnsiTheme="majorHAnsi" w:cstheme="majorHAnsi"/>
+          <w:b/>
+          <w:bCs/>
+          <w:i/>
+          <w:iCs/>
+        </w:rPr>
+        <w:t>Buscar estación/terminal</w:t>
+      </w:r>
+    </w:p>
+    <w:p>
+      <w:pPr>
+        <w:jc w:val="both"/>
+        <w:rPr>
+          <w:rFonts w:asciiTheme="majorHAnsi" w:hAnsiTheme="majorHAnsi" w:cstheme="majorHAnsi"/>
+        </w:rPr>
+      </w:pPr>
+      <w:r>
+        <w:rPr>
+          <w:rFonts w:asciiTheme="majorHAnsi" w:hAnsiTheme="majorHAnsi" w:cstheme="majorHAnsi"/>
+        </w:rPr>
+        <w:t>El programa debe contener la opción de poder buscar una estación/terminal del sistema para determinar si existe dentro del sistema integrado de transporte. Si no existe debe permitir agregarlo conectado a cualquier estación existente y las demás “cercanas”</w:t>
+      </w:r>
+    </w:p>
+    <w:p>
+      <w:pPr>
+        <w:jc w:val="both"/>
+        <w:rPr>
+          <w:rFonts w:asciiTheme="majorHAnsi" w:hAnsiTheme="majorHAnsi" w:cstheme="majorHAnsi"/>
+        </w:rPr>
+      </w:pPr>
     </w:p>
     <w:p>
       <w:pPr>
@@ -447,7 +537,6 @@
         <w:rPr>
           <w:rFonts w:asciiTheme="majorHAnsi" w:hAnsiTheme="majorHAnsi" w:cstheme="majorHAnsi"/>
         </w:rPr>
-        <w:lastRenderedPageBreak/>
         <w:t xml:space="preserve">La interfaz gráfica deberá mostrar una lista con el nombre de las estaciones (existentes o agregadas por el usuario en el sistema), las cuales </w:t>
       </w:r>
       <w:r>
@@ -474,19 +563,7 @@
         <w:rPr>
           <w:rFonts w:asciiTheme="majorHAnsi" w:hAnsiTheme="majorHAnsi" w:cstheme="majorHAnsi"/>
         </w:rPr>
-        <w:t>Deberá tener en cuenta,</w:t>
-      </w:r>
-      <w:r>
-        <w:rPr>
-          <w:rFonts w:asciiTheme="majorHAnsi" w:hAnsiTheme="majorHAnsi" w:cstheme="majorHAnsi"/>
-        </w:rPr>
-        <w:t>+</w:t>
-      </w:r>
-      <w:r>
-        <w:rPr>
-          <w:rFonts w:asciiTheme="majorHAnsi" w:hAnsiTheme="majorHAnsi" w:cstheme="majorHAnsi"/>
-        </w:rPr>
-        <w:t xml:space="preserve"> </w:t>
+        <w:t xml:space="preserve">Deberá tener en cuenta, </w:t>
       </w:r>
       <w:r>
         <w:rPr>
@@ -504,7 +581,29 @@
         <w:rPr>
           <w:rFonts w:asciiTheme="majorHAnsi" w:hAnsiTheme="majorHAnsi" w:cstheme="majorHAnsi"/>
         </w:rPr>
-        <w:t xml:space="preserve">una estructura de datos vista en clase llamada GRAFOS; como también se le solicita tener dos implementaciones (representaciones) para que el comité ejecutivo pueda escoger la solución que crean es la mejor opción para llevarla a cabo en el proyecto. </w:t>
+        <w:t xml:space="preserve">una estructura de datos vista en clase llamada </w:t>
+      </w:r>
+      <w:r>
+        <w:rPr>
+          <w:rFonts w:asciiTheme="majorHAnsi" w:hAnsiTheme="majorHAnsi" w:cstheme="majorHAnsi"/>
+          <w:b/>
+          <w:bCs/>
+          <w:i/>
+          <w:iCs/>
+        </w:rPr>
+        <w:t>GRAFOS</w:t>
+      </w:r>
+      <w:r>
+        <w:rPr>
+          <w:rFonts w:asciiTheme="majorHAnsi" w:hAnsiTheme="majorHAnsi" w:cstheme="majorHAnsi"/>
+        </w:rPr>
+        <w:t xml:space="preserve">; como también se le solicita tener dos implementaciones (representaciones) para que el comité ejecutivo pueda escoger la solución que crean es la mejor opción para llevarla a cabo en el proyecto. </w:t>
+      </w:r>
+      <w:r>
+        <w:rPr>
+          <w:rFonts w:asciiTheme="majorHAnsi" w:hAnsiTheme="majorHAnsi" w:cstheme="majorHAnsi"/>
+        </w:rPr>
+        <w:t>Las implementaciones de la estructura deben ser completamente genéricas.</w:t>
       </w:r>
     </w:p>
     <w:p>

</xml_diff>